<commit_message>
feat: add ADC status register
</commit_message>
<xml_diff>
--- a/doc/ad9648_axi_wrapper_v1.0.docx
+++ b/doc/ad9648_axi_wrapper_v1.0.docx
@@ -61,7 +61,6 @@
             <w:pPr>
               <w:keepNext w:val="0"/>
               <w:keepLines w:val="0"/>
-              <w:pageBreakBefore w:val="0"/>
               <w:widowControl w:val="0"/>
               <w:pBdr>
                 <w:top w:space="0" w:sz="0" w:val="nil"/>
@@ -99,7 +98,6 @@
             <w:pPr>
               <w:keepNext w:val="0"/>
               <w:keepLines w:val="0"/>
-              <w:pageBreakBefore w:val="0"/>
               <w:widowControl w:val="0"/>
               <w:pBdr>
                 <w:top w:space="0" w:sz="0" w:val="nil"/>
@@ -137,7 +135,6 @@
             <w:pPr>
               <w:keepNext w:val="0"/>
               <w:keepLines w:val="0"/>
-              <w:pageBreakBefore w:val="0"/>
               <w:widowControl w:val="0"/>
               <w:pBdr>
                 <w:top w:space="0" w:sz="0" w:val="nil"/>
@@ -181,7 +178,6 @@
             <w:pPr>
               <w:keepNext w:val="0"/>
               <w:keepLines w:val="0"/>
-              <w:pageBreakBefore w:val="0"/>
               <w:widowControl w:val="0"/>
               <w:pBdr>
                 <w:top w:space="0" w:sz="0" w:val="nil"/>
@@ -219,7 +215,6 @@
             <w:pPr>
               <w:keepNext w:val="0"/>
               <w:keepLines w:val="0"/>
-              <w:pageBreakBefore w:val="0"/>
               <w:widowControl w:val="0"/>
               <w:pBdr>
                 <w:top w:space="0" w:sz="0" w:val="nil"/>
@@ -257,26 +252,25 @@
             <w:pPr>
               <w:keepNext w:val="0"/>
               <w:keepLines w:val="0"/>
-              <w:pageBreakBefore w:val="0"/>
-              <w:widowControl w:val="0"/>
-              <w:pBdr>
-                <w:top w:space="0" w:sz="0" w:val="nil"/>
-                <w:left w:space="0" w:sz="0" w:val="nil"/>
-                <w:bottom w:space="0" w:sz="0" w:val="nil"/>
-                <w:right w:space="0" w:sz="0" w:val="nil"/>
-                <w:between w:space="0" w:sz="0" w:val="nil"/>
-              </w:pBdr>
-              <w:shd w:fill="auto" w:val="clear"/>
-              <w:spacing w:after="0" w:before="0" w:line="240" w:lineRule="auto"/>
-              <w:ind w:left="0" w:right="0" w:firstLine="0"/>
-              <w:jc w:val="left"/>
-              <w:rPr/>
-            </w:pPr>
-            <w:r>
-              <w:rPr>
-                <w:rtl w:val="0"/>
-              </w:rPr>
-              <w:t xml:space="preserve">Вмикає/вимикає АЦП</w:t>
+              <w:widowControl w:val="0"/>
+              <w:pBdr>
+                <w:top w:space="0" w:sz="0" w:val="nil"/>
+                <w:left w:space="0" w:sz="0" w:val="nil"/>
+                <w:bottom w:space="0" w:sz="0" w:val="nil"/>
+                <w:right w:space="0" w:sz="0" w:val="nil"/>
+                <w:between w:space="0" w:sz="0" w:val="nil"/>
+              </w:pBdr>
+              <w:shd w:fill="auto" w:val="clear"/>
+              <w:spacing w:after="0" w:before="0" w:line="240" w:lineRule="auto"/>
+              <w:ind w:left="0" w:right="0" w:firstLine="0"/>
+              <w:jc w:val="left"/>
+              <w:rPr/>
+            </w:pPr>
+            <w:r>
+              <w:rPr>
+                <w:rtl w:val="0"/>
+              </w:rPr>
+              <w:t xml:space="preserve">Регістр налаштування АЦП</w:t>
             </w:r>
           </w:p>
         </w:tc>
@@ -301,7 +295,6 @@
             <w:pPr>
               <w:keepNext w:val="0"/>
               <w:keepLines w:val="0"/>
-              <w:pageBreakBefore w:val="0"/>
               <w:widowControl w:val="0"/>
               <w:pBdr>
                 <w:top w:space="0" w:sz="0" w:val="nil"/>
@@ -339,7 +332,6 @@
             <w:pPr>
               <w:keepNext w:val="0"/>
               <w:keepLines w:val="0"/>
-              <w:pageBreakBefore w:val="0"/>
               <w:widowControl w:val="0"/>
               <w:pBdr>
                 <w:top w:space="0" w:sz="0" w:val="nil"/>
@@ -377,7 +369,6 @@
             <w:pPr>
               <w:keepNext w:val="0"/>
               <w:keepLines w:val="0"/>
-              <w:pageBreakBefore w:val="0"/>
               <w:widowControl w:val="0"/>
               <w:pBdr>
                 <w:top w:space="0" w:sz="0" w:val="nil"/>
@@ -421,7 +412,6 @@
             <w:pPr>
               <w:keepNext w:val="0"/>
               <w:keepLines w:val="0"/>
-              <w:pageBreakBefore w:val="0"/>
               <w:widowControl w:val="0"/>
               <w:pBdr>
                 <w:top w:space="0" w:sz="0" w:val="nil"/>
@@ -459,7 +449,6 @@
             <w:pPr>
               <w:keepNext w:val="0"/>
               <w:keepLines w:val="0"/>
-              <w:pageBreakBefore w:val="0"/>
               <w:widowControl w:val="0"/>
               <w:pBdr>
                 <w:top w:space="0" w:sz="0" w:val="nil"/>
@@ -497,7 +486,6 @@
             <w:pPr>
               <w:keepNext w:val="0"/>
               <w:keepLines w:val="0"/>
-              <w:pageBreakBefore w:val="0"/>
               <w:widowControl w:val="0"/>
               <w:pBdr>
                 <w:top w:space="0" w:sz="0" w:val="nil"/>
@@ -541,7 +529,6 @@
             <w:pPr>
               <w:keepNext w:val="0"/>
               <w:keepLines w:val="0"/>
-              <w:pageBreakBefore w:val="0"/>
               <w:widowControl w:val="0"/>
               <w:pBdr>
                 <w:top w:space="0" w:sz="0" w:val="nil"/>
@@ -579,7 +566,6 @@
             <w:pPr>
               <w:keepNext w:val="0"/>
               <w:keepLines w:val="0"/>
-              <w:pageBreakBefore w:val="0"/>
               <w:widowControl w:val="0"/>
               <w:pBdr>
                 <w:top w:space="0" w:sz="0" w:val="nil"/>
@@ -617,7 +603,6 @@
             <w:pPr>
               <w:keepNext w:val="0"/>
               <w:keepLines w:val="0"/>
-              <w:pageBreakBefore w:val="0"/>
               <w:widowControl w:val="0"/>
               <w:pBdr>
                 <w:top w:space="0" w:sz="0" w:val="nil"/>
@@ -661,7 +646,6 @@
             <w:pPr>
               <w:keepNext w:val="0"/>
               <w:keepLines w:val="0"/>
-              <w:pageBreakBefore w:val="0"/>
               <w:widowControl w:val="0"/>
               <w:pBdr>
                 <w:top w:space="0" w:sz="0" w:val="nil"/>
@@ -699,7 +683,6 @@
             <w:pPr>
               <w:keepNext w:val="0"/>
               <w:keepLines w:val="0"/>
-              <w:pageBreakBefore w:val="0"/>
               <w:widowControl w:val="0"/>
               <w:pBdr>
                 <w:top w:space="0" w:sz="0" w:val="nil"/>
@@ -737,7 +720,6 @@
             <w:pPr>
               <w:keepNext w:val="0"/>
               <w:keepLines w:val="0"/>
-              <w:pageBreakBefore w:val="0"/>
               <w:widowControl w:val="0"/>
               <w:pBdr>
                 <w:top w:space="0" w:sz="0" w:val="nil"/>
@@ -781,7 +763,6 @@
             <w:pPr>
               <w:keepNext w:val="0"/>
               <w:keepLines w:val="0"/>
-              <w:pageBreakBefore w:val="0"/>
               <w:widowControl w:val="0"/>
               <w:pBdr>
                 <w:top w:space="0" w:sz="0" w:val="nil"/>
@@ -819,7 +800,6 @@
             <w:pPr>
               <w:keepNext w:val="0"/>
               <w:keepLines w:val="0"/>
-              <w:pageBreakBefore w:val="0"/>
               <w:widowControl w:val="0"/>
               <w:pBdr>
                 <w:top w:space="0" w:sz="0" w:val="nil"/>
@@ -857,7 +837,6 @@
             <w:pPr>
               <w:keepNext w:val="0"/>
               <w:keepLines w:val="0"/>
-              <w:pageBreakBefore w:val="0"/>
               <w:widowControl w:val="0"/>
               <w:pBdr>
                 <w:top w:space="0" w:sz="0" w:val="nil"/>
@@ -900,7 +879,6 @@
             <w:pPr>
               <w:keepNext w:val="0"/>
               <w:keepLines w:val="0"/>
-              <w:pageBreakBefore w:val="0"/>
               <w:widowControl w:val="0"/>
               <w:pBdr>
                 <w:top w:space="0" w:sz="0" w:val="nil"/>
@@ -938,7 +916,6 @@
             <w:pPr>
               <w:keepNext w:val="0"/>
               <w:keepLines w:val="0"/>
-              <w:pageBreakBefore w:val="0"/>
               <w:widowControl w:val="0"/>
               <w:pBdr>
                 <w:top w:space="0" w:sz="0" w:val="nil"/>
@@ -976,7 +953,6 @@
             <w:pPr>
               <w:keepNext w:val="0"/>
               <w:keepLines w:val="0"/>
-              <w:pageBreakBefore w:val="0"/>
               <w:widowControl w:val="0"/>
               <w:pBdr>
                 <w:top w:space="0" w:sz="0" w:val="nil"/>
@@ -1019,7 +995,6 @@
             <w:pPr>
               <w:keepNext w:val="0"/>
               <w:keepLines w:val="0"/>
-              <w:pageBreakBefore w:val="0"/>
               <w:widowControl w:val="0"/>
               <w:pBdr>
                 <w:top w:space="0" w:sz="0" w:val="nil"/>
@@ -1057,63 +1032,62 @@
             <w:pPr>
               <w:keepNext w:val="0"/>
               <w:keepLines w:val="0"/>
-              <w:pageBreakBefore w:val="0"/>
-              <w:widowControl w:val="0"/>
-              <w:pBdr>
-                <w:top w:space="0" w:sz="0" w:val="nil"/>
-                <w:left w:space="0" w:sz="0" w:val="nil"/>
-                <w:bottom w:space="0" w:sz="0" w:val="nil"/>
-                <w:right w:space="0" w:sz="0" w:val="nil"/>
-                <w:between w:space="0" w:sz="0" w:val="nil"/>
-              </w:pBdr>
-              <w:shd w:fill="auto" w:val="clear"/>
-              <w:spacing w:after="0" w:before="0" w:line="240" w:lineRule="auto"/>
-              <w:ind w:left="0" w:right="0" w:firstLine="0"/>
-              <w:jc w:val="left"/>
-              <w:rPr/>
-            </w:pPr>
-            <w:r>
-              <w:rPr>
-                <w:rtl w:val="0"/>
-              </w:rPr>
-              <w:t xml:space="preserve">Reserved</w:t>
-            </w:r>
-          </w:p>
-        </w:tc>
-        <w:tc>
-          <w:tcPr>
-            <w:shd w:fill="auto" w:val="clear"/>
-            <w:tcMar>
-              <w:top w:w="100.0" w:type="dxa"/>
-              <w:left w:w="100.0" w:type="dxa"/>
-              <w:bottom w:w="100.0" w:type="dxa"/>
-              <w:right w:w="100.0" w:type="dxa"/>
-            </w:tcMar>
-            <w:vAlign w:val="top"/>
-          </w:tcPr>
-          <w:p>
-            <w:pPr>
-              <w:keepNext w:val="0"/>
-              <w:keepLines w:val="0"/>
-              <w:pageBreakBefore w:val="0"/>
-              <w:widowControl w:val="0"/>
-              <w:pBdr>
-                <w:top w:space="0" w:sz="0" w:val="nil"/>
-                <w:left w:space="0" w:sz="0" w:val="nil"/>
-                <w:bottom w:space="0" w:sz="0" w:val="nil"/>
-                <w:right w:space="0" w:sz="0" w:val="nil"/>
-                <w:between w:space="0" w:sz="0" w:val="nil"/>
-              </w:pBdr>
-              <w:shd w:fill="auto" w:val="clear"/>
-              <w:spacing w:after="0" w:before="0" w:line="240" w:lineRule="auto"/>
-              <w:ind w:left="0" w:right="0" w:firstLine="0"/>
-              <w:jc w:val="left"/>
-              <w:rPr/>
-            </w:pPr>
-            <w:r>
-              <w:rPr>
-                <w:rtl w:val="0"/>
-              </w:rPr>
+              <w:widowControl w:val="0"/>
+              <w:pBdr>
+                <w:top w:space="0" w:sz="0" w:val="nil"/>
+                <w:left w:space="0" w:sz="0" w:val="nil"/>
+                <w:bottom w:space="0" w:sz="0" w:val="nil"/>
+                <w:right w:space="0" w:sz="0" w:val="nil"/>
+                <w:between w:space="0" w:sz="0" w:val="nil"/>
+              </w:pBdr>
+              <w:shd w:fill="auto" w:val="clear"/>
+              <w:spacing w:after="0" w:before="0" w:line="240" w:lineRule="auto"/>
+              <w:ind w:left="0" w:right="0" w:firstLine="0"/>
+              <w:jc w:val="left"/>
+              <w:rPr/>
+            </w:pPr>
+            <w:r>
+              <w:rPr>
+                <w:rtl w:val="0"/>
+              </w:rPr>
+              <w:t xml:space="preserve">AD_STS</w:t>
+            </w:r>
+          </w:p>
+        </w:tc>
+        <w:tc>
+          <w:tcPr>
+            <w:shd w:fill="auto" w:val="clear"/>
+            <w:tcMar>
+              <w:top w:w="100.0" w:type="dxa"/>
+              <w:left w:w="100.0" w:type="dxa"/>
+              <w:bottom w:w="100.0" w:type="dxa"/>
+              <w:right w:w="100.0" w:type="dxa"/>
+            </w:tcMar>
+            <w:vAlign w:val="top"/>
+          </w:tcPr>
+          <w:p>
+            <w:pPr>
+              <w:keepNext w:val="0"/>
+              <w:keepLines w:val="0"/>
+              <w:widowControl w:val="0"/>
+              <w:pBdr>
+                <w:top w:space="0" w:sz="0" w:val="nil"/>
+                <w:left w:space="0" w:sz="0" w:val="nil"/>
+                <w:bottom w:space="0" w:sz="0" w:val="nil"/>
+                <w:right w:space="0" w:sz="0" w:val="nil"/>
+                <w:between w:space="0" w:sz="0" w:val="nil"/>
+              </w:pBdr>
+              <w:shd w:fill="auto" w:val="clear"/>
+              <w:spacing w:after="0" w:before="0" w:line="240" w:lineRule="auto"/>
+              <w:ind w:left="0" w:right="0" w:firstLine="0"/>
+              <w:jc w:val="left"/>
+              <w:rPr/>
+            </w:pPr>
+            <w:r>
+              <w:rPr>
+                <w:rtl w:val="0"/>
+              </w:rPr>
+              <w:t xml:space="preserve">Регістр статусу АЦП</w:t>
             </w:r>
           </w:p>
         </w:tc>
@@ -1138,7 +1112,6 @@
             <w:pPr>
               <w:keepNext w:val="0"/>
               <w:keepLines w:val="0"/>
-              <w:pageBreakBefore w:val="0"/>
               <w:widowControl w:val="0"/>
               <w:pBdr>
                 <w:top w:space="0" w:sz="0" w:val="nil"/>
@@ -1176,7 +1149,6 @@
             <w:pPr>
               <w:keepNext w:val="0"/>
               <w:keepLines w:val="0"/>
-              <w:pageBreakBefore w:val="0"/>
               <w:widowControl w:val="0"/>
               <w:pBdr>
                 <w:top w:space="0" w:sz="0" w:val="nil"/>
@@ -1214,7 +1186,6 @@
             <w:pPr>
               <w:keepNext w:val="0"/>
               <w:keepLines w:val="0"/>
-              <w:pageBreakBefore w:val="0"/>
               <w:widowControl w:val="0"/>
               <w:pBdr>
                 <w:top w:space="0" w:sz="0" w:val="nil"/>
@@ -1258,7 +1229,6 @@
             <w:pPr>
               <w:keepNext w:val="0"/>
               <w:keepLines w:val="0"/>
-              <w:pageBreakBefore w:val="0"/>
               <w:widowControl w:val="0"/>
               <w:pBdr>
                 <w:top w:space="0" w:sz="0" w:val="nil"/>
@@ -1296,7 +1266,6 @@
             <w:pPr>
               <w:keepNext w:val="0"/>
               <w:keepLines w:val="0"/>
-              <w:pageBreakBefore w:val="0"/>
               <w:widowControl w:val="0"/>
               <w:pBdr>
                 <w:top w:space="0" w:sz="0" w:val="nil"/>
@@ -1334,7 +1303,6 @@
             <w:pPr>
               <w:keepNext w:val="0"/>
               <w:keepLines w:val="0"/>
-              <w:pageBreakBefore w:val="0"/>
               <w:widowControl w:val="0"/>
               <w:pBdr>
                 <w:top w:space="0" w:sz="0" w:val="nil"/>
@@ -1378,7 +1346,6 @@
             <w:pPr>
               <w:keepNext w:val="0"/>
               <w:keepLines w:val="0"/>
-              <w:pageBreakBefore w:val="0"/>
               <w:widowControl w:val="0"/>
               <w:pBdr>
                 <w:top w:space="0" w:sz="0" w:val="nil"/>
@@ -1416,7 +1383,6 @@
             <w:pPr>
               <w:keepNext w:val="0"/>
               <w:keepLines w:val="0"/>
-              <w:pageBreakBefore w:val="0"/>
               <w:widowControl w:val="0"/>
               <w:pBdr>
                 <w:top w:space="0" w:sz="0" w:val="nil"/>
@@ -1454,7 +1420,6 @@
             <w:pPr>
               <w:keepNext w:val="0"/>
               <w:keepLines w:val="0"/>
-              <w:pageBreakBefore w:val="0"/>
               <w:widowControl w:val="0"/>
               <w:pBdr>
                 <w:top w:space="0" w:sz="0" w:val="nil"/>

</xml_diff>